<commit_message>
Write test for time reformatting
</commit_message>
<xml_diff>
--- a/593f237fbcae700012ba8fcd.docx
+++ b/593f237fbcae700012ba8fcd.docx
@@ -4,7 +4,2426 @@
   <w:body>
     <w:p>
       <w:r>
-        <w:t>test</w:t>
+        <w:rPr>
+          <w:b/>
+          <w:color w:val="4224E9"/>
+        </w:rPr>
+        <w:t xml:space="preserve">00:00:00.69          </w:t>
+      </w:r>
+      <w:r>
+        <w:t xml:space="preserve">um </w:t>
+      </w:r>
+    </w:p>
+    <w:p>
+      <w:r>
+        <w:rPr>
+          <w:b/>
+          <w:color w:val="4224E9"/>
+        </w:rPr>
+        <w:t xml:space="preserve">00:00:02.50          </w:t>
+      </w:r>
+      <w:r>
+        <w:t xml:space="preserve">part </w:t>
+      </w:r>
+      <w:r>
+        <w:t xml:space="preserve">of </w:t>
+      </w:r>
+      <w:r>
+        <w:t xml:space="preserve">part </w:t>
+      </w:r>
+      <w:r>
+        <w:t xml:space="preserve">of </w:t>
+      </w:r>
+      <w:r>
+        <w:t xml:space="preserve">it </w:t>
+      </w:r>
+      <w:r>
+        <w:t xml:space="preserve">so </w:t>
+      </w:r>
+      <w:r>
+        <w:t xml:space="preserve">i </w:t>
+      </w:r>
+      <w:r>
+        <w:t xml:space="preserve">agree </w:t>
+      </w:r>
+      <w:r>
+        <w:t xml:space="preserve">with </w:t>
+      </w:r>
+      <w:r>
+        <w:t xml:space="preserve">you </w:t>
+      </w:r>
+      <w:r>
+        <w:t xml:space="preserve">sometimes </w:t>
+      </w:r>
+      <w:r>
+        <w:t xml:space="preserve">it </w:t>
+      </w:r>
+      <w:r>
+        <w:t xml:space="preserve">sounds </w:t>
+      </w:r>
+      <w:r>
+        <w:t xml:space="preserve">like </w:t>
+      </w:r>
+      <w:r>
+        <w:t xml:space="preserve">a </w:t>
+      </w:r>
+      <w:r>
+        <w:t xml:space="preserve">lot </w:t>
+      </w:r>
+      <w:r>
+        <w:t xml:space="preserve">but </w:t>
+      </w:r>
+      <w:r>
+        <w:t xml:space="preserve">i </w:t>
+      </w:r>
+      <w:r>
+        <w:t xml:space="preserve">think </w:t>
+      </w:r>
+      <w:r>
+        <w:t xml:space="preserve">less </w:t>
+      </w:r>
+      <w:r>
+        <w:t xml:space="preserve">than </w:t>
+      </w:r>
+      <w:r>
+        <w:t xml:space="preserve">a </w:t>
+      </w:r>
+      <w:r>
+        <w:t xml:space="preserve">year </w:t>
+      </w:r>
+    </w:p>
+    <w:p>
+      <w:r>
+        <w:rPr>
+          <w:b/>
+          <w:color w:val="4224E9"/>
+        </w:rPr>
+        <w:t xml:space="preserve">00:00:09.71          </w:t>
+      </w:r>
+      <w:r>
+        <w:t xml:space="preserve">they </w:t>
+      </w:r>
+      <w:r>
+        <w:t xml:space="preserve">don't </w:t>
+      </w:r>
+      <w:r>
+        <w:t xml:space="preserve">learn </w:t>
+      </w:r>
+      <w:r>
+        <w:t xml:space="preserve">enough </w:t>
+      </w:r>
+    </w:p>
+    <w:p>
+      <w:r>
+        <w:rPr>
+          <w:b/>
+          <w:color w:val="4224E9"/>
+        </w:rPr>
+        <w:t xml:space="preserve">00:00:12.09          </w:t>
+      </w:r>
+      <w:r>
+        <w:t xml:space="preserve">i </w:t>
+      </w:r>
+      <w:r>
+        <w:t xml:space="preserve">think </w:t>
+      </w:r>
+      <w:r>
+        <w:t xml:space="preserve">you </w:t>
+      </w:r>
+      <w:r>
+        <w:t xml:space="preserve">just </w:t>
+      </w:r>
+      <w:r>
+        <w:t xml:space="preserve">about </w:t>
+      </w:r>
+      <w:r>
+        <w:t xml:space="preserve">have </w:t>
+      </w:r>
+      <w:r>
+        <w:t xml:space="preserve">to </w:t>
+      </w:r>
+      <w:r>
+        <w:t xml:space="preserve">be </w:t>
+      </w:r>
+      <w:r>
+        <w:rPr>
+          <w:color w:val="FF0000"/>
+        </w:rPr>
+        <w:t xml:space="preserve">ready </w:t>
+      </w:r>
+      <w:r>
+        <w:t xml:space="preserve">from </w:t>
+      </w:r>
+      <w:r>
+        <w:t xml:space="preserve">home </w:t>
+      </w:r>
+      <w:r>
+        <w:t xml:space="preserve">for </w:t>
+      </w:r>
+      <w:r>
+        <w:t xml:space="preserve">a </w:t>
+      </w:r>
+      <w:r>
+        <w:t xml:space="preserve">full </w:t>
+      </w:r>
+      <w:r>
+        <w:t xml:space="preserve">year </w:t>
+      </w:r>
+    </w:p>
+    <w:p>
+      <w:r>
+        <w:rPr>
+          <w:b/>
+          <w:color w:val="4224E9"/>
+        </w:rPr>
+        <w:t xml:space="preserve">00:00:16.29          </w:t>
+      </w:r>
+      <w:r>
+        <w:t xml:space="preserve">under </w:t>
+      </w:r>
+      <w:r>
+        <w:t xml:space="preserve">less </w:t>
+      </w:r>
+      <w:r>
+        <w:t xml:space="preserve">than </w:t>
+      </w:r>
+      <w:r>
+        <w:t xml:space="preserve">ideal </w:t>
+      </w:r>
+      <w:r>
+        <w:t xml:space="preserve">conditions </w:t>
+      </w:r>
+    </w:p>
+    <w:p>
+      <w:r>
+        <w:rPr>
+          <w:b/>
+          <w:color w:val="4224E9"/>
+        </w:rPr>
+        <w:t xml:space="preserve">00:00:20.15          </w:t>
+      </w:r>
+      <w:r>
+        <w:t xml:space="preserve">to </w:t>
+      </w:r>
+      <w:r>
+        <w:t xml:space="preserve">learn </w:t>
+      </w:r>
+      <w:r>
+        <w:t xml:space="preserve">some </w:t>
+      </w:r>
+      <w:r>
+        <w:t xml:space="preserve">of </w:t>
+      </w:r>
+      <w:r>
+        <w:t xml:space="preserve">the </w:t>
+      </w:r>
+      <w:r>
+        <w:rPr>
+          <w:color w:val="FF0000"/>
+        </w:rPr>
+        <w:t xml:space="preserve">uh </w:t>
+      </w:r>
+      <w:r>
+        <w:t xml:space="preserve">uh </w:t>
+      </w:r>
+      <w:r>
+        <w:t xml:space="preserve">you </w:t>
+      </w:r>
+      <w:r>
+        <w:t xml:space="preserve">know </w:t>
+      </w:r>
+      <w:r>
+        <w:t xml:space="preserve">lessons </w:t>
+      </w:r>
+      <w:r>
+        <w:t xml:space="preserve">it </w:t>
+      </w:r>
+      <w:r>
+        <w:t xml:space="preserve">really </w:t>
+      </w:r>
+      <w:r>
+        <w:t xml:space="preserve">need </w:t>
+      </w:r>
+      <w:r>
+        <w:t xml:space="preserve">to </w:t>
+      </w:r>
+      <w:r>
+        <w:t xml:space="preserve">be </w:t>
+      </w:r>
+      <w:r>
+        <w:t xml:space="preserve">learned </w:t>
+      </w:r>
+    </w:p>
+    <w:p>
+      <w:r>
+        <w:rPr>
+          <w:b/>
+          <w:color w:val="4224E9"/>
+        </w:rPr>
+        <w:t xml:space="preserve">00:00:24.27          </w:t>
+      </w:r>
+      <w:r>
+        <w:t xml:space="preserve">may </w:t>
+      </w:r>
+      <w:r>
+        <w:t xml:space="preserve">may </w:t>
+      </w:r>
+      <w:r>
+        <w:t xml:space="preserve">i </w:t>
+      </w:r>
+      <w:r>
+        <w:t xml:space="preserve">ask </w:t>
+      </w:r>
+      <w:r>
+        <w:t xml:space="preserve">how </w:t>
+      </w:r>
+      <w:r>
+        <w:t xml:space="preserve">old </w:t>
+      </w:r>
+      <w:r>
+        <w:t xml:space="preserve">you </w:t>
+      </w:r>
+      <w:r>
+        <w:t xml:space="preserve">are </w:t>
+      </w:r>
+    </w:p>
+    <w:p>
+      <w:r>
+        <w:rPr>
+          <w:b/>
+          <w:color w:val="4224E9"/>
+        </w:rPr>
+        <w:t xml:space="preserve">00:00:26.93          </w:t>
+      </w:r>
+      <w:r>
+        <w:t xml:space="preserve">twenty </w:t>
+      </w:r>
+      <w:r>
+        <w:t xml:space="preserve">six </w:t>
+      </w:r>
+      <w:r>
+        <w:t xml:space="preserve">year </w:t>
+      </w:r>
+      <w:r>
+        <w:t xml:space="preserve">young </w:t>
+      </w:r>
+      <w:r>
+        <w:t xml:space="preserve">enough </w:t>
+      </w:r>
+      <w:r>
+        <w:t xml:space="preserve">so </w:t>
+      </w:r>
+      <w:r>
+        <w:t xml:space="preserve">you </w:t>
+      </w:r>
+      <w:r>
+        <w:t xml:space="preserve">might </w:t>
+      </w:r>
+      <w:r>
+        <w:t xml:space="preserve">have </w:t>
+      </w:r>
+      <w:r>
+        <w:t xml:space="preserve">been </w:t>
+      </w:r>
+      <w:r>
+        <w:t xml:space="preserve">affected </w:t>
+      </w:r>
+      <w:r>
+        <w:t xml:space="preserve">rate </w:t>
+      </w:r>
+    </w:p>
+    <w:p>
+      <w:r>
+        <w:rPr>
+          <w:b/>
+          <w:color w:val="4224E9"/>
+        </w:rPr>
+        <w:t xml:space="preserve">00:00:32.28          </w:t>
+      </w:r>
+      <w:r>
+        <w:t xml:space="preserve">so </w:t>
+      </w:r>
+      <w:r>
+        <w:t xml:space="preserve">yeah </w:t>
+      </w:r>
+      <w:r>
+        <w:t xml:space="preserve">i </w:t>
+      </w:r>
+      <w:r>
+        <w:t xml:space="preserve">really </w:t>
+      </w:r>
+      <w:r>
+        <w:t xml:space="preserve">i </w:t>
+      </w:r>
+      <w:r>
+        <w:t xml:space="preserve">really </w:t>
+      </w:r>
+      <w:r>
+        <w:t xml:space="preserve">feel </w:t>
+      </w:r>
+      <w:r>
+        <w:t xml:space="preserve">that </w:t>
+      </w:r>
+      <w:r>
+        <w:rPr>
+          <w:color w:val="FF0000"/>
+        </w:rPr>
+        <w:t xml:space="preserve">um </w:t>
+      </w:r>
+      <w:r>
+        <w:t xml:space="preserve">if </w:t>
+      </w:r>
+      <w:r>
+        <w:t xml:space="preserve">every </w:t>
+      </w:r>
+      <w:r>
+        <w:t xml:space="preserve">kid </w:t>
+      </w:r>
+      <w:r>
+        <w:t xml:space="preserve">had </w:t>
+      </w:r>
+      <w:r>
+        <w:t xml:space="preserve">to </w:t>
+      </w:r>
+      <w:r>
+        <w:t xml:space="preserve">be </w:t>
+      </w:r>
+      <w:r>
+        <w:t xml:space="preserve">away </w:t>
+      </w:r>
+      <w:r>
+        <w:t xml:space="preserve">from </w:t>
+      </w:r>
+      <w:r>
+        <w:t xml:space="preserve">home </w:t>
+      </w:r>
+    </w:p>
+    <w:p>
+      <w:r>
+        <w:rPr>
+          <w:b/>
+          <w:color w:val="4224E9"/>
+        </w:rPr>
+        <w:t xml:space="preserve">00:00:37.94          </w:t>
+      </w:r>
+      <w:r>
+        <w:rPr>
+          <w:color w:val="FF0000"/>
+        </w:rPr>
+        <w:t xml:space="preserve">wh </w:t>
+      </w:r>
+      <w:r>
+        <w:t xml:space="preserve">when </w:t>
+      </w:r>
+      <w:r>
+        <w:t xml:space="preserve">they </w:t>
+      </w:r>
+      <w:r>
+        <w:t xml:space="preserve">got </w:t>
+      </w:r>
+      <w:r>
+        <w:t xml:space="preserve">back </w:t>
+      </w:r>
+      <w:r>
+        <w:t xml:space="preserve">they </w:t>
+      </w:r>
+      <w:r>
+        <w:t xml:space="preserve">certainly </w:t>
+      </w:r>
+      <w:r>
+        <w:t xml:space="preserve">would </w:t>
+      </w:r>
+      <w:r>
+        <w:t xml:space="preserve">have </w:t>
+      </w:r>
+      <w:r>
+        <w:t xml:space="preserve">a </w:t>
+      </w:r>
+      <w:r>
+        <w:t xml:space="preserve">different </w:t>
+      </w:r>
+      <w:r>
+        <w:t xml:space="preserve">uh </w:t>
+      </w:r>
+      <w:r>
+        <w:t xml:space="preserve">perspective </w:t>
+      </w:r>
+    </w:p>
+    <w:p>
+      <w:r>
+        <w:rPr>
+          <w:b/>
+          <w:color w:val="4224E9"/>
+        </w:rPr>
+        <w:t xml:space="preserve">00:00:45.08          </w:t>
+      </w:r>
+      <w:r>
+        <w:t xml:space="preserve">yeah </w:t>
+      </w:r>
+      <w:r>
+        <w:t xml:space="preserve">i </w:t>
+      </w:r>
+      <w:r>
+        <w:t xml:space="preserve">mean </w:t>
+      </w:r>
+      <w:r>
+        <w:rPr>
+          <w:color w:val="FF0000"/>
+        </w:rPr>
+        <w:t xml:space="preserve">the </w:t>
+      </w:r>
+    </w:p>
+    <w:p>
+      <w:r>
+        <w:rPr>
+          <w:b/>
+          <w:color w:val="4224E9"/>
+        </w:rPr>
+        <w:t xml:space="preserve">00:00:49.10          </w:t>
+      </w:r>
+      <w:r>
+        <w:t xml:space="preserve">yeah </w:t>
+      </w:r>
+      <w:r>
+        <w:t xml:space="preserve">and </w:t>
+      </w:r>
+      <w:r>
+        <w:t xml:space="preserve">you </w:t>
+      </w:r>
+      <w:r>
+        <w:t xml:space="preserve">know </w:t>
+      </w:r>
+      <w:r>
+        <w:t xml:space="preserve">mom </w:t>
+      </w:r>
+      <w:r>
+        <w:t xml:space="preserve">and </w:t>
+      </w:r>
+      <w:r>
+        <w:t xml:space="preserve">dad </w:t>
+      </w:r>
+      <w:r>
+        <w:rPr>
+          <w:color w:val="FF0000"/>
+        </w:rPr>
+        <w:t xml:space="preserve">and </w:t>
+      </w:r>
+      <w:r>
+        <w:t xml:space="preserve">home </w:t>
+      </w:r>
+      <w:r>
+        <w:t xml:space="preserve">look </w:t>
+      </w:r>
+      <w:r>
+        <w:t xml:space="preserve">a </w:t>
+      </w:r>
+      <w:r>
+        <w:t xml:space="preserve">lot </w:t>
+      </w:r>
+      <w:r>
+        <w:t xml:space="preserve">better </w:t>
+      </w:r>
+    </w:p>
+    <w:p>
+      <w:r>
+        <w:rPr>
+          <w:b/>
+          <w:color w:val="4224E9"/>
+        </w:rPr>
+        <w:t xml:space="preserve">00:00:53.29          </w:t>
+      </w:r>
+      <w:r>
+        <w:t xml:space="preserve">you've </w:t>
+      </w:r>
+      <w:r>
+        <w:t xml:space="preserve">been </w:t>
+      </w:r>
+      <w:r>
+        <w:t xml:space="preserve">away </w:t>
+      </w:r>
+      <w:r>
+        <w:t xml:space="preserve">and </w:t>
+      </w:r>
+      <w:r>
+        <w:t xml:space="preserve">i </w:t>
+      </w:r>
+      <w:r>
+        <w:t xml:space="preserve">don't </w:t>
+      </w:r>
+      <w:r>
+        <w:t xml:space="preserve">mean </w:t>
+      </w:r>
+      <w:r>
+        <w:t xml:space="preserve">even </w:t>
+      </w:r>
+      <w:r>
+        <w:t xml:space="preserve">in </w:t>
+      </w:r>
+      <w:r>
+        <w:t xml:space="preserve">a </w:t>
+      </w:r>
+      <w:r>
+        <w:t xml:space="preserve">foreign </w:t>
+      </w:r>
+      <w:r>
+        <w:t xml:space="preserve">country </w:t>
+      </w:r>
+      <w:r>
+        <w:t xml:space="preserve">you </w:t>
+      </w:r>
+      <w:r>
+        <w:t xml:space="preserve">know </w:t>
+      </w:r>
+      <w:r>
+        <w:t xml:space="preserve">i </w:t>
+      </w:r>
+      <w:r>
+        <w:t xml:space="preserve">mean </w:t>
+      </w:r>
+      <w:r>
+        <w:t xml:space="preserve">if </w:t>
+      </w:r>
+      <w:r>
+        <w:t xml:space="preserve">you're </w:t>
+      </w:r>
+      <w:r>
+        <w:t xml:space="preserve">just </w:t>
+      </w:r>
+      <w:r>
+        <w:t xml:space="preserve">away </w:t>
+      </w:r>
+      <w:r>
+        <w:t xml:space="preserve">from </w:t>
+      </w:r>
+      <w:r>
+        <w:t xml:space="preserve">home </w:t>
+      </w:r>
+      <w:r>
+        <w:t xml:space="preserve">for </w:t>
+      </w:r>
+      <w:r>
+        <w:t xml:space="preserve">a </w:t>
+      </w:r>
+      <w:r>
+        <w:t xml:space="preserve">year </w:t>
+      </w:r>
+    </w:p>
+    <w:p>
+      <w:r>
+        <w:rPr>
+          <w:b/>
+          <w:color w:val="4224E9"/>
+        </w:rPr>
+        <w:t xml:space="preserve">00:01:00.18          </w:t>
+      </w:r>
+      <w:r>
+        <w:t xml:space="preserve">without </w:t>
+      </w:r>
+      <w:r>
+        <w:t xml:space="preserve">the </w:t>
+      </w:r>
+      <w:r>
+        <w:t xml:space="preserve">comforts </w:t>
+      </w:r>
+      <w:r>
+        <w:rPr>
+          <w:color w:val="FF0000"/>
+        </w:rPr>
+        <w:t xml:space="preserve">of </w:t>
+      </w:r>
+      <w:r>
+        <w:t xml:space="preserve">that </w:t>
+      </w:r>
+      <w:r>
+        <w:t xml:space="preserve">mom </w:t>
+      </w:r>
+      <w:r>
+        <w:t xml:space="preserve">and </w:t>
+      </w:r>
+      <w:r>
+        <w:t xml:space="preserve">dad </w:t>
+      </w:r>
+      <w:r>
+        <w:t xml:space="preserve">provide </w:t>
+      </w:r>
+      <w:r>
+        <w:t xml:space="preserve">if </w:t>
+      </w:r>
+      <w:r>
+        <w:t xml:space="preserve">i </w:t>
+      </w:r>
+      <w:r>
+        <w:t xml:space="preserve">mean </w:t>
+      </w:r>
+      <w:r>
+        <w:t xml:space="preserve">if </w:t>
+      </w:r>
+      <w:r>
+        <w:t xml:space="preserve">you're </w:t>
+      </w:r>
+      <w:r>
+        <w:t xml:space="preserve">lucky </w:t>
+      </w:r>
+      <w:r>
+        <w:t xml:space="preserve">enough </w:t>
+      </w:r>
+      <w:r>
+        <w:t xml:space="preserve">to </w:t>
+      </w:r>
+      <w:r>
+        <w:t xml:space="preserve">have </w:t>
+      </w:r>
+      <w:r>
+        <w:t xml:space="preserve">both </w:t>
+      </w:r>
+      <w:r>
+        <w:t xml:space="preserve">but </w:t>
+      </w:r>
+      <w:r>
+        <w:t xml:space="preserve">uh </w:t>
+      </w:r>
+      <w:r>
+        <w:t xml:space="preserve">but </w:t>
+      </w:r>
+      <w:r>
+        <w:t xml:space="preserve">uh </w:t>
+      </w:r>
+      <w:r>
+        <w:t xml:space="preserve">yeah </w:t>
+      </w:r>
+      <w:r>
+        <w:t xml:space="preserve">i </w:t>
+      </w:r>
+      <w:r>
+        <w:t xml:space="preserve">i </w:t>
+      </w:r>
+      <w:r>
+        <w:t xml:space="preserve">think </w:t>
+      </w:r>
+      <w:r>
+        <w:t xml:space="preserve">it </w:t>
+      </w:r>
+      <w:r>
+        <w:t xml:space="preserve">would </w:t>
+      </w:r>
+      <w:r>
+        <w:t xml:space="preserve">be </w:t>
+      </w:r>
+      <w:r>
+        <w:t xml:space="preserve">wonderful </w:t>
+      </w:r>
+    </w:p>
+    <w:p>
+      <w:r>
+        <w:rPr>
+          <w:b/>
+          <w:color w:val="4224E9"/>
+        </w:rPr>
+        <w:t xml:space="preserve">00:01:10.19          </w:t>
+      </w:r>
+      <w:r>
+        <w:t xml:space="preserve">and </w:t>
+      </w:r>
+      <w:r>
+        <w:t xml:space="preserve">i </w:t>
+      </w:r>
+      <w:r>
+        <w:t xml:space="preserve">think </w:t>
+      </w:r>
+      <w:r>
+        <w:t xml:space="preserve">it </w:t>
+      </w:r>
+      <w:r>
+        <w:t xml:space="preserve">would </w:t>
+      </w:r>
+      <w:r>
+        <w:t xml:space="preserve">broaden </w:t>
+      </w:r>
+      <w:r>
+        <w:t xml:space="preserve">the </w:t>
+      </w:r>
+      <w:r>
+        <w:t xml:space="preserve">horizons </w:t>
+      </w:r>
+      <w:r>
+        <w:t xml:space="preserve">of </w:t>
+      </w:r>
+      <w:r>
+        <w:t xml:space="preserve">the </w:t>
+      </w:r>
+      <w:r>
+        <w:t xml:space="preserve">kids </w:t>
+      </w:r>
+      <w:r>
+        <w:t xml:space="preserve">for </w:t>
+      </w:r>
+      <w:r>
+        <w:t xml:space="preserve">really </w:t>
+      </w:r>
+    </w:p>
+    <w:p>
+      <w:r>
+        <w:rPr>
+          <w:b/>
+          <w:color w:val="4224E9"/>
+        </w:rPr>
+        <w:t xml:space="preserve">00:01:16.01          </w:t>
+      </w:r>
+      <w:r>
+        <w:t xml:space="preserve">the </w:t>
+      </w:r>
+      <w:r>
+        <w:t xml:space="preserve">way </w:t>
+      </w:r>
+      <w:r>
+        <w:t xml:space="preserve">the </w:t>
+      </w:r>
+      <w:r>
+        <w:t xml:space="preserve">rest </w:t>
+      </w:r>
+      <w:r>
+        <w:t xml:space="preserve">of </w:t>
+      </w:r>
+      <w:r>
+        <w:t xml:space="preserve">the </w:t>
+      </w:r>
+      <w:r>
+        <w:t xml:space="preserve">world </w:t>
+      </w:r>
+      <w:r>
+        <w:t xml:space="preserve">the </w:t>
+      </w:r>
+      <w:r>
+        <w:t xml:space="preserve">rest </w:t>
+      </w:r>
+      <w:r>
+        <w:t xml:space="preserve">of </w:t>
+      </w:r>
+      <w:r>
+        <w:t xml:space="preserve">the </w:t>
+      </w:r>
+      <w:r>
+        <w:t xml:space="preserve">country </w:t>
+      </w:r>
+      <w:r>
+        <w:t xml:space="preserve">lives </w:t>
+      </w:r>
+    </w:p>
+    <w:p>
+      <w:r>
+        <w:rPr>
+          <w:b/>
+          <w:color w:val="4224E9"/>
+        </w:rPr>
+        <w:t xml:space="preserve">00:01:23.43          </w:t>
+      </w:r>
+      <w:r>
+        <w:t xml:space="preserve">it's </w:t>
+      </w:r>
+      <w:r>
+        <w:t xml:space="preserve">a </w:t>
+      </w:r>
+      <w:r>
+        <w:t xml:space="preserve">it's </w:t>
+      </w:r>
+      <w:r>
+        <w:t xml:space="preserve">a </w:t>
+      </w:r>
+      <w:r>
+        <w:t xml:space="preserve">matter </w:t>
+      </w:r>
+      <w:r>
+        <w:t xml:space="preserve">of </w:t>
+      </w:r>
+      <w:r>
+        <w:t xml:space="preserve">getting </w:t>
+      </w:r>
+      <w:r>
+        <w:t xml:space="preserve">a </w:t>
+      </w:r>
+      <w:r>
+        <w:t xml:space="preserve">feeling </w:t>
+      </w:r>
+      <w:r>
+        <w:t xml:space="preserve">for </w:t>
+      </w:r>
+      <w:r>
+        <w:t xml:space="preserve">humanity </w:t>
+      </w:r>
+      <w:r>
+        <w:t xml:space="preserve">itself </w:t>
+      </w:r>
+      <w:r>
+        <w:t xml:space="preserve">i </w:t>
+      </w:r>
+      <w:r>
+        <w:t xml:space="preserve">think </w:t>
+      </w:r>
+    </w:p>
+    <w:p>
+      <w:r>
+        <w:rPr>
+          <w:b/>
+          <w:color w:val="4224E9"/>
+        </w:rPr>
+        <w:t xml:space="preserve">00:01:29.33          </w:t>
+      </w:r>
+      <w:r>
+        <w:t xml:space="preserve">have </w:t>
+      </w:r>
+      <w:r>
+        <w:t xml:space="preserve">you </w:t>
+      </w:r>
+      <w:r>
+        <w:t xml:space="preserve">been </w:t>
+      </w:r>
+      <w:r>
+        <w:t xml:space="preserve">in </w:t>
+      </w:r>
+      <w:r>
+        <w:t xml:space="preserve">the </w:t>
+      </w:r>
+      <w:r>
+        <w:t xml:space="preserve">service </w:t>
+      </w:r>
+      <w:r>
+        <w:t xml:space="preserve">at </w:t>
+      </w:r>
+      <w:r>
+        <w:t xml:space="preserve">all </w:t>
+      </w:r>
+    </w:p>
+    <w:p>
+      <w:r>
+        <w:rPr>
+          <w:b/>
+          <w:color w:val="4224E9"/>
+        </w:rPr>
+        <w:t xml:space="preserve">00:01:37.28          </w:t>
+      </w:r>
+      <w:r>
+        <w:t xml:space="preserve">or </w:t>
+      </w:r>
+      <w:r>
+        <w:t xml:space="preserve">listen </w:t>
+      </w:r>
+      <w:r>
+        <w:rPr>
+          <w:color w:val="FF0000"/>
+        </w:rPr>
+        <w:t xml:space="preserve">uh </w:t>
+      </w:r>
+      <w:r>
+        <w:t xml:space="preserve">that </w:t>
+      </w:r>
+      <w:r>
+        <w:t xml:space="preserve">isn't </w:t>
+      </w:r>
+      <w:r>
+        <w:t xml:space="preserve">even </w:t>
+      </w:r>
+      <w:r>
+        <w:t xml:space="preserve">funny </w:t>
+      </w:r>
+      <w:r>
+        <w:t xml:space="preserve">i </w:t>
+      </w:r>
+      <w:r>
+        <w:t xml:space="preserve">don't </w:t>
+      </w:r>
+      <w:r>
+        <w:t xml:space="preserve">know </w:t>
+      </w:r>
+      <w:r>
+        <w:t xml:space="preserve">why </w:t>
+      </w:r>
+      <w:r>
+        <w:t xml:space="preserve">i </w:t>
+      </w:r>
+      <w:r>
+        <w:t xml:space="preserve">laughed </w:t>
+      </w:r>
+      <w:r>
+        <w:t xml:space="preserve">please </w:t>
+      </w:r>
+      <w:r>
+        <w:t xml:space="preserve">forgive </w:t>
+      </w:r>
+      <w:r>
+        <w:t xml:space="preserve">me </w:t>
+      </w:r>
+      <w:r>
+        <w:t xml:space="preserve">it </w:t>
+      </w:r>
+      <w:r>
+        <w:rPr>
+          <w:color w:val="FF0000"/>
+        </w:rPr>
+        <w:t xml:space="preserve">asks </w:t>
+      </w:r>
+      <w:r>
+        <w:t xml:space="preserve">it </w:t>
+      </w:r>
+      <w:r>
+        <w:t xml:space="preserve">has </w:t>
+      </w:r>
+      <w:r>
+        <w:t xml:space="preserve">to </w:t>
+      </w:r>
+      <w:r>
+        <w:t xml:space="preserve">have </w:t>
+      </w:r>
+      <w:r>
+        <w:t xml:space="preserve">been </w:t>
+      </w:r>
+      <w:r>
+        <w:t xml:space="preserve">awful </w:t>
+      </w:r>
+    </w:p>
+    <w:p>
+      <w:r>
+        <w:rPr>
+          <w:b/>
+          <w:color w:val="4224E9"/>
+        </w:rPr>
+        <w:t xml:space="preserve">00:01:51.97          </w:t>
+      </w:r>
+      <w:r>
+        <w:t xml:space="preserve">it's </w:t>
+      </w:r>
+      <w:r>
+        <w:t xml:space="preserve">uh </w:t>
+      </w:r>
+      <w:r>
+        <w:rPr>
+          <w:color w:val="FF0000"/>
+        </w:rPr>
+        <w:t xml:space="preserve">i </w:t>
+      </w:r>
+      <w:r>
+        <w:rPr>
+          <w:color w:val="FF0000"/>
+        </w:rPr>
+        <w:t xml:space="preserve">am </w:t>
+      </w:r>
+      <w:r>
+        <w:t xml:space="preserve">so </w:t>
+      </w:r>
+      <w:r>
+        <w:t xml:space="preserve">distressed </w:t>
+      </w:r>
+      <w:r>
+        <w:t xml:space="preserve">with </w:t>
+      </w:r>
+      <w:r>
+        <w:t xml:space="preserve">the </w:t>
+      </w:r>
+      <w:r>
+        <w:t xml:space="preserve">media </w:t>
+      </w:r>
+    </w:p>
+    <w:p>
+      <w:r>
+        <w:rPr>
+          <w:b/>
+          <w:color w:val="4224E9"/>
+        </w:rPr>
+        <w:t xml:space="preserve">00:01:55.91          </w:t>
+      </w:r>
+      <w:r>
+        <w:t xml:space="preserve">the </w:t>
+      </w:r>
+      <w:r>
+        <w:t xml:space="preserve">the </w:t>
+      </w:r>
+      <w:r>
+        <w:t xml:space="preserve">the </w:t>
+      </w:r>
+      <w:r>
+        <w:t xml:space="preserve">people </w:t>
+      </w:r>
+      <w:r>
+        <w:t xml:space="preserve">in </w:t>
+      </w:r>
+      <w:r>
+        <w:t xml:space="preserve">the </w:t>
+      </w:r>
+      <w:r>
+        <w:t xml:space="preserve">helicopter </w:t>
+      </w:r>
+      <w:r>
+        <w:t xml:space="preserve">that </w:t>
+      </w:r>
+      <w:r>
+        <w:t xml:space="preserve">did </w:t>
+      </w:r>
+      <w:r>
+        <w:t xml:space="preserve">not </w:t>
+      </w:r>
+      <w:r>
+        <w:t xml:space="preserve">land </w:t>
+      </w:r>
+      <w:r>
+        <w:t xml:space="preserve">and </w:t>
+      </w:r>
+      <w:r>
+        <w:rPr>
+          <w:color w:val="FF0000"/>
+        </w:rPr>
+        <w:t xml:space="preserve">see </w:t>
+      </w:r>
+      <w:r>
+        <w:rPr>
+          <w:color w:val="FF0000"/>
+        </w:rPr>
+        <w:t xml:space="preserve">if </w:t>
+      </w:r>
+      <w:r>
+        <w:t xml:space="preserve">that </w:t>
+      </w:r>
+      <w:r>
+        <w:t xml:space="preserve">guy </w:t>
+      </w:r>
+      <w:r>
+        <w:t xml:space="preserve">from </w:t>
+      </w:r>
+      <w:r>
+        <w:t xml:space="preserve">being </w:t>
+      </w:r>
+      <w:r>
+        <w:t xml:space="preserve">killed </w:t>
+      </w:r>
+    </w:p>
+    <w:p>
+      <w:r>
+        <w:rPr>
+          <w:b/>
+          <w:color w:val="4224E9"/>
+        </w:rPr>
+        <w:t xml:space="preserve">00:02:03.44          </w:t>
+      </w:r>
+      <w:r>
+        <w:rPr>
+          <w:color w:val="FF0000"/>
+        </w:rPr>
+        <w:t xml:space="preserve">i </w:t>
+      </w:r>
+      <w:r>
+        <w:rPr>
+          <w:color w:val="FF0000"/>
+        </w:rPr>
+        <w:t xml:space="preserve">mean </w:t>
+      </w:r>
+    </w:p>
+    <w:p>
+      <w:r>
+        <w:rPr>
+          <w:b/>
+          <w:color w:val="4224E9"/>
+        </w:rPr>
+        <w:t xml:space="preserve">00:02:05.72          </w:t>
+      </w:r>
+      <w:r>
+        <w:t xml:space="preserve">well </w:t>
+      </w:r>
+      <w:r>
+        <w:t xml:space="preserve">i </w:t>
+      </w:r>
+      <w:r>
+        <w:t xml:space="preserve">mean </w:t>
+      </w:r>
+      <w:r>
+        <w:t xml:space="preserve">this </w:t>
+      </w:r>
+      <w:r>
+        <w:t xml:space="preserve">is </w:t>
+      </w:r>
+      <w:r>
+        <w:t xml:space="preserve">not </w:t>
+      </w:r>
+      <w:r>
+        <w:t xml:space="preserve">like </w:t>
+      </w:r>
+      <w:r>
+        <w:t xml:space="preserve">we're </w:t>
+      </w:r>
+      <w:r>
+        <w:t xml:space="preserve">fighting </w:t>
+      </w:r>
+      <w:r>
+        <w:t xml:space="preserve">the </w:t>
+      </w:r>
+      <w:r>
+        <w:t xml:space="preserve">war </w:t>
+      </w:r>
+      <w:r>
+        <w:t xml:space="preserve">someplace </w:t>
+      </w:r>
+      <w:r>
+        <w:t xml:space="preserve">else </w:t>
+      </w:r>
+    </w:p>
+    <w:p>
+      <w:r>
+        <w:rPr>
+          <w:b/>
+          <w:color w:val="4224E9"/>
+        </w:rPr>
+        <w:t xml:space="preserve">00:02:10.98          </w:t>
+      </w:r>
+      <w:r>
+        <w:t xml:space="preserve">this </w:t>
+      </w:r>
+      <w:r>
+        <w:t xml:space="preserve">is </w:t>
+      </w:r>
+      <w:r>
+        <w:t xml:space="preserve">this </w:t>
+      </w:r>
+      <w:r>
+        <w:t xml:space="preserve">is </w:t>
+      </w:r>
+      <w:r>
+        <w:t xml:space="preserve">the </w:t>
+      </w:r>
+      <w:r>
+        <w:t xml:space="preserve">bad </w:t>
+      </w:r>
+      <w:r>
+        <w:t xml:space="preserve">guys </w:t>
+      </w:r>
+      <w:r>
+        <w:rPr>
+          <w:color w:val="FF0000"/>
+        </w:rPr>
+        <w:t xml:space="preserve">we're </w:t>
+      </w:r>
+      <w:r>
+        <w:t xml:space="preserve">killing </w:t>
+      </w:r>
+      <w:r>
+        <w:t xml:space="preserve">us </w:t>
+      </w:r>
+      <w:r>
+        <w:t xml:space="preserve">i'm </w:t>
+      </w:r>
+      <w:r>
+        <w:t xml:space="preserve">sorry </w:t>
+      </w:r>
+      <w:r>
+        <w:t xml:space="preserve">you </w:t>
+      </w:r>
+      <w:r>
+        <w:t xml:space="preserve">know </w:t>
+      </w:r>
+      <w:r>
+        <w:t xml:space="preserve">i </w:t>
+      </w:r>
+      <w:r>
+        <w:t xml:space="preserve">just </w:t>
+      </w:r>
+      <w:r>
+        <w:t xml:space="preserve">can't </w:t>
+      </w:r>
+      <w:r>
+        <w:t xml:space="preserve">believe </w:t>
+      </w:r>
+      <w:r>
+        <w:t xml:space="preserve">that </w:t>
+      </w:r>
+      <w:r>
+        <w:t xml:space="preserve">they </w:t>
+      </w:r>
+      <w:r>
+        <w:t xml:space="preserve">didn't </w:t>
+      </w:r>
+      <w:r>
+        <w:t xml:space="preserve">go </w:t>
+      </w:r>
+      <w:r>
+        <w:t xml:space="preserve">down </w:t>
+      </w:r>
+      <w:r>
+        <w:t xml:space="preserve">there </w:t>
+      </w:r>
+      <w:r>
+        <w:t xml:space="preserve">and </w:t>
+      </w:r>
+      <w:r>
+        <w:t xml:space="preserve">stop </w:t>
+      </w:r>
+      <w:r>
+        <w:t xml:space="preserve">that </w:t>
+      </w:r>
+      <w:r>
+        <w:t xml:space="preserve">from </w:t>
+      </w:r>
+      <w:r>
+        <w:t xml:space="preserve">happening </w:t>
+      </w:r>
+    </w:p>
+    <w:p>
+      <w:r>
+        <w:rPr>
+          <w:b/>
+          <w:color w:val="4224E9"/>
+        </w:rPr>
+        <w:t xml:space="preserve">00:02:23.84          </w:t>
+      </w:r>
+      <w:r>
+        <w:t xml:space="preserve">i </w:t>
+      </w:r>
+      <w:r>
+        <w:t xml:space="preserve">i </w:t>
+      </w:r>
+      <w:r>
+        <w:t xml:space="preserve">would </w:t>
+      </w:r>
+      <w:r>
+        <w:t xml:space="preserve">think </w:t>
+      </w:r>
+      <w:r>
+        <w:t xml:space="preserve">so </w:t>
+      </w:r>
+      <w:r>
+        <w:t xml:space="preserve">but </w:t>
+      </w:r>
+      <w:r>
+        <w:t xml:space="preserve">uh </w:t>
+      </w:r>
+      <w:r>
+        <w:t xml:space="preserve">are </w:t>
+      </w:r>
+      <w:r>
+        <w:t xml:space="preserve">you </w:t>
+      </w:r>
+      <w:r>
+        <w:t xml:space="preserve">married </w:t>
+      </w:r>
+    </w:p>
+    <w:p>
+      <w:r>
+        <w:rPr>
+          <w:b/>
+          <w:color w:val="4224E9"/>
+        </w:rPr>
+        <w:t xml:space="preserve">00:02:27.35          </w:t>
+      </w:r>
+      <w:r>
+        <w:t xml:space="preserve">so </w:t>
+      </w:r>
+      <w:r>
+        <w:t xml:space="preserve">you </w:t>
+      </w:r>
+      <w:r>
+        <w:t xml:space="preserve">don't </w:t>
+      </w:r>
+      <w:r>
+        <w:t xml:space="preserve">have </w:t>
+      </w:r>
+      <w:r>
+        <w:t xml:space="preserve">anybody </w:t>
+      </w:r>
+      <w:r>
+        <w:t xml:space="preserve">yet </w:t>
+      </w:r>
+      <w:r>
+        <w:t xml:space="preserve">that </w:t>
+      </w:r>
+      <w:r>
+        <w:t xml:space="preserve">you </w:t>
+      </w:r>
+      <w:r>
+        <w:rPr>
+          <w:color w:val="FF0000"/>
+        </w:rPr>
+        <w:t xml:space="preserve">have </w:t>
+      </w:r>
+      <w:r>
+        <w:rPr>
+          <w:color w:val="FF0000"/>
+        </w:rPr>
+        <w:t xml:space="preserve">to </w:t>
+      </w:r>
+      <w:r>
+        <w:t xml:space="preserve">feel </w:t>
+      </w:r>
+      <w:r>
+        <w:t xml:space="preserve">that </w:t>
+      </w:r>
+      <w:r>
+        <w:t xml:space="preserve">you </w:t>
+      </w:r>
+      <w:r>
+        <w:t xml:space="preserve">have </w:t>
+      </w:r>
+      <w:r>
+        <w:t xml:space="preserve">to </w:t>
+      </w:r>
+      <w:r>
+        <w:t xml:space="preserve">protect </w:t>
+      </w:r>
+    </w:p>
+    <w:p>
+      <w:r>
+        <w:rPr>
+          <w:b/>
+          <w:color w:val="4224E9"/>
+        </w:rPr>
+        <w:t xml:space="preserve">00:02:31.34          </w:t>
+      </w:r>
+      <w:r>
+        <w:t xml:space="preserve">but </w:t>
+      </w:r>
+      <w:r>
+        <w:t xml:space="preserve">uh </w:t>
+      </w:r>
+    </w:p>
+    <w:p>
+      <w:r>
+        <w:rPr>
+          <w:b/>
+          <w:color w:val="4224E9"/>
+        </w:rPr>
+        <w:t xml:space="preserve">00:02:33.06          </w:t>
+      </w:r>
+      <w:r>
+        <w:t xml:space="preserve">well </w:t>
+      </w:r>
+      <w:r>
+        <w:t xml:space="preserve">let's </w:t>
+      </w:r>
+      <w:r>
+        <w:t xml:space="preserve">think </w:t>
+      </w:r>
+      <w:r>
+        <w:t xml:space="preserve">on </w:t>
+      </w:r>
+      <w:r>
+        <w:t xml:space="preserve">this </w:t>
+      </w:r>
+      <w:r>
+        <w:t xml:space="preserve">for </w:t>
+      </w:r>
+      <w:r>
+        <w:t xml:space="preserve">a </w:t>
+      </w:r>
+      <w:r>
+        <w:t xml:space="preserve">moment </w:t>
+      </w:r>
+      <w:r>
+        <w:t xml:space="preserve">if </w:t>
+      </w:r>
+      <w:r>
+        <w:t xml:space="preserve">if </w:t>
+      </w:r>
+      <w:r>
+        <w:t xml:space="preserve">you </w:t>
+      </w:r>
+      <w:r>
+        <w:t xml:space="preserve">had </w:t>
+      </w:r>
+      <w:r>
+        <w:t xml:space="preserve">been </w:t>
+      </w:r>
+      <w:r>
+        <w:t xml:space="preserve">required </w:t>
+      </w:r>
+      <w:r>
+        <w:t xml:space="preserve">sometime </w:t>
+      </w:r>
+      <w:r>
+        <w:t xml:space="preserve">around </w:t>
+      </w:r>
+      <w:r>
+        <w:t xml:space="preserve">the </w:t>
+      </w:r>
+      <w:r>
+        <w:t xml:space="preserve">age </w:t>
+      </w:r>
+      <w:r>
+        <w:t xml:space="preserve">of </w:t>
+      </w:r>
+      <w:r>
+        <w:t xml:space="preserve">twenty </w:t>
+      </w:r>
+      <w:r>
+        <w:t xml:space="preserve">to </w:t>
+      </w:r>
+      <w:r>
+        <w:t xml:space="preserve">spend </w:t>
+      </w:r>
+      <w:r>
+        <w:t xml:space="preserve">a </w:t>
+      </w:r>
+      <w:r>
+        <w:t xml:space="preserve">year </w:t>
+      </w:r>
+      <w:r>
+        <w:t xml:space="preserve">someplace </w:t>
+      </w:r>
+      <w:r>
+        <w:t xml:space="preserve">doing </w:t>
+      </w:r>
+      <w:r>
+        <w:t xml:space="preserve">something </w:t>
+      </w:r>
+      <w:r>
+        <w:t xml:space="preserve">what </w:t>
+      </w:r>
+      <w:r>
+        <w:t xml:space="preserve">what </w:t>
+      </w:r>
+      <w:r>
+        <w:t xml:space="preserve">sort </w:t>
+      </w:r>
+      <w:r>
+        <w:t xml:space="preserve">of </w:t>
+      </w:r>
+      <w:r>
+        <w:t xml:space="preserve">things </w:t>
+      </w:r>
+      <w:r>
+        <w:t xml:space="preserve">might </w:t>
+      </w:r>
+      <w:r>
+        <w:t xml:space="preserve">you </w:t>
+      </w:r>
+      <w:r>
+        <w:t xml:space="preserve">feel </w:t>
+      </w:r>
+      <w:r>
+        <w:t xml:space="preserve">would </w:t>
+      </w:r>
+      <w:r>
+        <w:t xml:space="preserve">be </w:t>
+      </w:r>
+      <w:r>
+        <w:t xml:space="preserve">uh </w:t>
+      </w:r>
+      <w:r>
+        <w:t xml:space="preserve">the </w:t>
+      </w:r>
+      <w:r>
+        <w:rPr>
+          <w:color w:val="FF0000"/>
+        </w:rPr>
+        <w:t xml:space="preserve">types </w:t>
+      </w:r>
+      <w:r>
+        <w:t xml:space="preserve">of </w:t>
+      </w:r>
+      <w:r>
+        <w:t xml:space="preserve">things </w:t>
+      </w:r>
+      <w:r>
+        <w:t xml:space="preserve">that </w:t>
+      </w:r>
+      <w:r>
+        <w:t xml:space="preserve">would </w:t>
+      </w:r>
+      <w:r>
+        <w:t xml:space="preserve">do </w:t>
+      </w:r>
+      <w:r>
+        <w:t xml:space="preserve">good </w:t>
+      </w:r>
+      <w:r>
+        <w:t xml:space="preserve">for </w:t>
+      </w:r>
+      <w:r>
+        <w:t xml:space="preserve">the </w:t>
+      </w:r>
+      <w:r>
+        <w:t xml:space="preserve">country </w:t>
+      </w:r>
+    </w:p>
+    <w:p>
+      <w:r>
+        <w:rPr>
+          <w:b/>
+          <w:color w:val="4224E9"/>
+        </w:rPr>
+        <w:t xml:space="preserve">00:03:01.01          </w:t>
+      </w:r>
+      <w:r>
+        <w:t xml:space="preserve">upper </w:t>
+      </w:r>
+      <w:r>
+        <w:t xml:space="preserve">middle </w:t>
+      </w:r>
+      <w:r>
+        <w:t xml:space="preserve">class </w:t>
+      </w:r>
+      <w:r>
+        <w:t xml:space="preserve">probably </w:t>
+      </w:r>
+    </w:p>
+    <w:p>
+      <w:r>
+        <w:rPr>
+          <w:b/>
+          <w:color w:val="4224E9"/>
+        </w:rPr>
+        <w:t xml:space="preserve">00:03:04.06          </w:t>
+      </w:r>
+      <w:r>
+        <w:t xml:space="preserve">or </w:t>
+      </w:r>
+      <w:r>
+        <w:t xml:space="preserve">are </w:t>
+      </w:r>
+      <w:r>
+        <w:t xml:space="preserve">you </w:t>
+      </w:r>
+      <w:r>
+        <w:t xml:space="preserve">higher </w:t>
+      </w:r>
+      <w:r>
+        <w:t xml:space="preserve">than </w:t>
+      </w:r>
+      <w:r>
+        <w:t xml:space="preserve">that </w:t>
+      </w:r>
+    </w:p>
+    <w:p>
+      <w:r>
+        <w:rPr>
+          <w:b/>
+          <w:color w:val="4224E9"/>
+        </w:rPr>
+        <w:t xml:space="preserve">00:03:11.89          </w:t>
+      </w:r>
+      <w:r>
+        <w:t xml:space="preserve">yeah </w:t>
+      </w:r>
+      <w:r>
+        <w:t xml:space="preserve">that's </w:t>
+      </w:r>
+      <w:r>
+        <w:t xml:space="preserve">true </w:t>
+      </w:r>
+      <w:r>
+        <w:t xml:space="preserve">um </w:t>
+      </w:r>
+    </w:p>
+    <w:p>
+      <w:r>
+        <w:rPr>
+          <w:b/>
+          <w:color w:val="4224E9"/>
+        </w:rPr>
+        <w:t xml:space="preserve">00:03:14.72          </w:t>
+      </w:r>
+      <w:r>
+        <w:t xml:space="preserve">do </w:t>
+      </w:r>
+      <w:r>
+        <w:t xml:space="preserve">you </w:t>
+      </w:r>
+      <w:r>
+        <w:t xml:space="preserve">feel </w:t>
+      </w:r>
+      <w:r>
+        <w:t xml:space="preserve">that </w:t>
+      </w:r>
+      <w:r>
+        <w:t xml:space="preserve">uh </w:t>
+      </w:r>
+      <w:r>
+        <w:t xml:space="preserve">well </w:t>
+      </w:r>
+      <w:r>
+        <w:t xml:space="preserve">i </w:t>
+      </w:r>
+      <w:r>
+        <w:t xml:space="preserve">i </w:t>
+      </w:r>
+      <w:r>
+        <w:t xml:space="preserve">personally </w:t>
+      </w:r>
+      <w:r>
+        <w:t xml:space="preserve">feel </w:t>
+      </w:r>
+      <w:r>
+        <w:rPr>
+          <w:color w:val="FF0000"/>
+        </w:rPr>
+        <w:t xml:space="preserve">about </w:t>
+      </w:r>
+      <w:r>
+        <w:t xml:space="preserve">six </w:t>
+      </w:r>
+      <w:r>
+        <w:t xml:space="preserve">weeks </w:t>
+      </w:r>
+      <w:r>
+        <w:t xml:space="preserve">of </w:t>
+      </w:r>
+      <w:r>
+        <w:t xml:space="preserve">basic </w:t>
+      </w:r>
+      <w:r>
+        <w:t xml:space="preserve">training </w:t>
+      </w:r>
+      <w:r>
+        <w:t xml:space="preserve">ought </w:t>
+      </w:r>
+      <w:r>
+        <w:t xml:space="preserve">to </w:t>
+      </w:r>
+      <w:r>
+        <w:t xml:space="preserve">be </w:t>
+      </w:r>
+      <w:r>
+        <w:t xml:space="preserve">a </w:t>
+      </w:r>
+      <w:r>
+        <w:t xml:space="preserve">mandatory </w:t>
+      </w:r>
+      <w:r>
+        <w:t xml:space="preserve">part </w:t>
+      </w:r>
+      <w:r>
+        <w:t xml:space="preserve">of </w:t>
+      </w:r>
+      <w:r>
+        <w:t xml:space="preserve">this </w:t>
+      </w:r>
+      <w:r>
+        <w:t xml:space="preserve">year </w:t>
+      </w:r>
+    </w:p>
+    <w:p>
+      <w:r>
+        <w:rPr>
+          <w:b/>
+          <w:color w:val="4224E9"/>
+        </w:rPr>
+        <w:t xml:space="preserve">00:03:22.78          </w:t>
+      </w:r>
+      <w:r>
+        <w:t xml:space="preserve">do </w:t>
+      </w:r>
+      <w:r>
+        <w:t xml:space="preserve">you </w:t>
+      </w:r>
+      <w:r>
+        <w:t xml:space="preserve">have </w:t>
+      </w:r>
+      <w:r>
+        <w:t xml:space="preserve">any </w:t>
+      </w:r>
+      <w:r>
+        <w:t xml:space="preserve">feelings </w:t>
+      </w:r>
+      <w:r>
+        <w:t xml:space="preserve">about </w:t>
+      </w:r>
+      <w:r>
+        <w:t xml:space="preserve">that </w:t>
+      </w:r>
+    </w:p>
+    <w:p>
+      <w:r>
+        <w:rPr>
+          <w:b/>
+          <w:color w:val="4224E9"/>
+        </w:rPr>
+        <w:t xml:space="preserve">00:03:30.62          </w:t>
+      </w:r>
+      <w:r>
+        <w:t xml:space="preserve">well </w:t>
+      </w:r>
+      <w:r>
+        <w:t xml:space="preserve">you </w:t>
+      </w:r>
+      <w:r>
+        <w:t xml:space="preserve">okay </w:t>
+      </w:r>
+      <w:r>
+        <w:t xml:space="preserve">you </w:t>
+      </w:r>
+      <w:r>
+        <w:t xml:space="preserve">make </w:t>
+      </w:r>
+      <w:r>
+        <w:t xml:space="preserve">it </w:t>
+      </w:r>
+      <w:r>
+        <w:t xml:space="preserve">as </w:t>
+      </w:r>
+      <w:r>
+        <w:t xml:space="preserve">rigorous </w:t>
+      </w:r>
+      <w:r>
+        <w:t xml:space="preserve">as </w:t>
+      </w:r>
+      <w:r>
+        <w:t xml:space="preserve">you </w:t>
+      </w:r>
+      <w:r>
+        <w:t xml:space="preserve">can </w:t>
+      </w:r>
+    </w:p>
+    <w:p>
+      <w:r>
+        <w:rPr>
+          <w:b/>
+          <w:color w:val="4224E9"/>
+        </w:rPr>
+        <w:t xml:space="preserve">00:03:35.22          </w:t>
+      </w:r>
+      <w:r>
+        <w:t xml:space="preserve">for </w:t>
+      </w:r>
+      <w:r>
+        <w:t xml:space="preserve">everybody </w:t>
+      </w:r>
+      <w:r>
+        <w:t xml:space="preserve">you </w:t>
+      </w:r>
+      <w:r>
+        <w:t xml:space="preserve">know </w:t>
+      </w:r>
+      <w:r>
+        <w:t xml:space="preserve">and </w:t>
+      </w:r>
+      <w:r>
+        <w:t xml:space="preserve">if </w:t>
+      </w:r>
+      <w:r>
+        <w:t xml:space="preserve">they </w:t>
+      </w:r>
+      <w:r>
+        <w:t xml:space="preserve">just </w:t>
+      </w:r>
+      <w:r>
+        <w:t xml:space="preserve">can't </w:t>
+      </w:r>
+      <w:r>
+        <w:t xml:space="preserve">make </w:t>
+      </w:r>
+      <w:r>
+        <w:t xml:space="preserve">it </w:t>
+      </w:r>
+      <w:r>
+        <w:t xml:space="preserve">uh </w:t>
+      </w:r>
+      <w:r>
+        <w:t xml:space="preserve">it's </w:t>
+      </w:r>
+      <w:r>
+        <w:t xml:space="preserve">like </w:t>
+      </w:r>
+      <w:r>
+        <w:t xml:space="preserve">other </w:t>
+      </w:r>
+      <w:r>
+        <w:t xml:space="preserve">things </w:t>
+      </w:r>
+      <w:r>
+        <w:t xml:space="preserve">you </w:t>
+      </w:r>
+      <w:r>
+        <w:t xml:space="preserve">you </w:t>
+      </w:r>
+      <w:r>
+        <w:t xml:space="preserve">lesson </w:t>
+      </w:r>
+      <w:r>
+        <w:t xml:space="preserve">as </w:t>
+      </w:r>
+      <w:r>
+        <w:t xml:space="preserve">soon </w:t>
+      </w:r>
+      <w:r>
+        <w:t xml:space="preserve">as </w:t>
+      </w:r>
+      <w:r>
+        <w:t xml:space="preserve">they </w:t>
+      </w:r>
+      <w:r>
+        <w:t xml:space="preserve">can </w:t>
+      </w:r>
+      <w:r>
+        <w:t xml:space="preserve">make </w:t>
+      </w:r>
+      <w:r>
+        <w:t xml:space="preserve">it </w:t>
+      </w:r>
+    </w:p>
+    <w:p>
+      <w:r>
+        <w:rPr>
+          <w:b/>
+          <w:color w:val="4224E9"/>
+        </w:rPr>
+        <w:t xml:space="preserve">00:03:42.63          </w:t>
+      </w:r>
+      <w:r>
+        <w:t xml:space="preserve">you </w:t>
+      </w:r>
+      <w:r>
+        <w:t xml:space="preserve">try </w:t>
+      </w:r>
+      <w:r>
+        <w:t xml:space="preserve">to </w:t>
+      </w:r>
+      <w:r>
+        <w:t xml:space="preserve">demand </w:t>
+      </w:r>
+      <w:r>
+        <w:t xml:space="preserve">that </w:t>
+      </w:r>
+      <w:r>
+        <w:t xml:space="preserve">much </w:t>
+      </w:r>
+      <w:r>
+        <w:t xml:space="preserve">of </w:t>
+      </w:r>
+      <w:r>
+        <w:t xml:space="preserve">them </w:t>
+      </w:r>
+      <w:r>
+        <w:t xml:space="preserve">but </w:t>
+      </w:r>
+      <w:r>
+        <w:t xml:space="preserve">if </w:t>
+      </w:r>
+      <w:r>
+        <w:t xml:space="preserve">they </w:t>
+      </w:r>
+      <w:r>
+        <w:t xml:space="preserve">can't </w:t>
+      </w:r>
+      <w:r>
+        <w:t xml:space="preserve">make </w:t>
+      </w:r>
+      <w:r>
+        <w:t xml:space="preserve">it </w:t>
+      </w:r>
+      <w:r>
+        <w:t xml:space="preserve">and </w:t>
+      </w:r>
+      <w:r>
+        <w:t xml:space="preserve">and </w:t>
+      </w:r>
+      <w:r>
+        <w:t xml:space="preserve">there </w:t>
+      </w:r>
+      <w:r>
+        <w:t xml:space="preserve">are </w:t>
+      </w:r>
+      <w:r>
+        <w:t xml:space="preserve">people </w:t>
+      </w:r>
+      <w:r>
+        <w:rPr>
+          <w:color w:val="FF0000"/>
+        </w:rPr>
+        <w:t xml:space="preserve">you </w:t>
+      </w:r>
+      <w:r>
+        <w:rPr>
+          <w:color w:val="FF0000"/>
+        </w:rPr>
+        <w:t xml:space="preserve">know </w:t>
+      </w:r>
+      <w:r>
+        <w:t xml:space="preserve">who </w:t>
+      </w:r>
+      <w:r>
+        <w:t xml:space="preserve">who </w:t>
+      </w:r>
+      <w:r>
+        <w:t xml:space="preserve">are </w:t>
+      </w:r>
+      <w:r>
+        <w:t xml:space="preserve">not </w:t>
+      </w:r>
+      <w:r>
+        <w:rPr>
+          <w:color w:val="FF0000"/>
+        </w:rPr>
+        <w:t xml:space="preserve">we're </w:t>
+      </w:r>
+      <w:r>
+        <w:rPr>
+          <w:color w:val="FF0000"/>
+        </w:rPr>
+        <w:t xml:space="preserve">not </w:t>
+      </w:r>
+      <w:r>
+        <w:rPr>
+          <w:color w:val="FF0000"/>
+        </w:rPr>
+        <w:t xml:space="preserve">as </w:t>
+      </w:r>
+      <w:r>
+        <w:t xml:space="preserve">healthy </w:t>
+      </w:r>
+      <w:r>
+        <w:t xml:space="preserve">and </w:t>
+      </w:r>
+      <w:r>
+        <w:t xml:space="preserve">so </w:t>
+      </w:r>
+      <w:r>
+        <w:t xml:space="preserve">on </w:t>
+      </w:r>
+      <w:r>
+        <w:t xml:space="preserve">and </w:t>
+      </w:r>
+      <w:r>
+        <w:t xml:space="preserve">so </w:t>
+      </w:r>
+      <w:r>
+        <w:t xml:space="preserve">forth </w:t>
+      </w:r>
+    </w:p>
+    <w:p>
+      <w:r>
+        <w:rPr>
+          <w:b/>
+          <w:color w:val="4224E9"/>
+        </w:rPr>
+        <w:t xml:space="preserve">00:03:50.81          </w:t>
+      </w:r>
+      <w:r>
+        <w:t xml:space="preserve">but </w:t>
+      </w:r>
+      <w:r>
+        <w:t xml:space="preserve">they </w:t>
+      </w:r>
+      <w:r>
+        <w:t xml:space="preserve">can </w:t>
+      </w:r>
+      <w:r>
+        <w:t xml:space="preserve">find </w:t>
+      </w:r>
+      <w:r>
+        <w:t xml:space="preserve">other </w:t>
+      </w:r>
+      <w:r>
+        <w:t xml:space="preserve">things </w:t>
+      </w:r>
+      <w:r>
+        <w:t xml:space="preserve">for </w:t>
+      </w:r>
+      <w:r>
+        <w:t xml:space="preserve">them </w:t>
+      </w:r>
+      <w:r>
+        <w:t xml:space="preserve">to </w:t>
+      </w:r>
+      <w:r>
+        <w:t xml:space="preserve">do </w:t>
+      </w:r>
+      <w:r>
+        <w:t xml:space="preserve">also </w:t>
+      </w:r>
+    </w:p>
+    <w:p>
+      <w:r>
+        <w:rPr>
+          <w:b/>
+          <w:color w:val="4224E9"/>
+        </w:rPr>
+        <w:t xml:space="preserve">00:03:55.47          </w:t>
+      </w:r>
+      <w:r>
+        <w:t xml:space="preserve">i </w:t>
+      </w:r>
+      <w:r>
+        <w:t xml:space="preserve">mean </w:t>
+      </w:r>
+      <w:r>
+        <w:t xml:space="preserve">it's </w:t>
+      </w:r>
+      <w:r>
+        <w:t xml:space="preserve">it's </w:t>
+      </w:r>
+      <w:r>
+        <w:t xml:space="preserve">like </w:t>
+      </w:r>
+      <w:r>
+        <w:t xml:space="preserve">in </w:t>
+      </w:r>
+      <w:r>
+        <w:t xml:space="preserve">high </w:t>
+      </w:r>
+      <w:r>
+        <w:t xml:space="preserve">school </w:t>
+      </w:r>
+      <w:r>
+        <w:t xml:space="preserve">or </w:t>
+      </w:r>
+      <w:r>
+        <w:t xml:space="preserve">junior </w:t>
+      </w:r>
+      <w:r>
+        <w:t xml:space="preserve">high </w:t>
+      </w:r>
+      <w:r>
+        <w:t xml:space="preserve">or </w:t>
+      </w:r>
+      <w:r>
+        <w:t xml:space="preserve">wherever </w:t>
+      </w:r>
+      <w:r>
+        <w:t xml:space="preserve">that </w:t>
+      </w:r>
+      <w:r>
+        <w:t xml:space="preserve">certain </w:t>
+      </w:r>
+      <w:r>
+        <w:t xml:space="preserve">people </w:t>
+      </w:r>
+      <w:r>
+        <w:t xml:space="preserve">are </w:t>
+      </w:r>
+    </w:p>
+    <w:p>
+      <w:r>
+        <w:rPr>
+          <w:b/>
+          <w:color w:val="4224E9"/>
+        </w:rPr>
+        <w:t xml:space="preserve">00:04:01.35          </w:t>
+      </w:r>
+      <w:r>
+        <w:t xml:space="preserve">excuse </w:t>
+      </w:r>
+      <w:r>
+        <w:t xml:space="preserve">me </w:t>
+      </w:r>
+      <w:r>
+        <w:t xml:space="preserve">from </w:t>
+      </w:r>
+      <w:r>
+        <w:t xml:space="preserve">going </w:t>
+      </w:r>
+      <w:r>
+        <w:t xml:space="preserve">to </w:t>
+      </w:r>
+      <w:r>
+        <w:t xml:space="preserve">gym </w:t>
+      </w:r>
+      <w:r>
+        <w:t xml:space="preserve">class </w:t>
+      </w:r>
+      <w:r>
+        <w:t xml:space="preserve">or </w:t>
+      </w:r>
+      <w:r>
+        <w:t xml:space="preserve">whatever </w:t>
+      </w:r>
+      <w:r>
+        <w:t xml:space="preserve">but </w:t>
+      </w:r>
+      <w:r>
+        <w:t xml:space="preserve">in </w:t>
+      </w:r>
+      <w:r>
+        <w:t xml:space="preserve">the </w:t>
+      </w:r>
+      <w:r>
+        <w:t xml:space="preserve">mean </w:t>
+      </w:r>
+      <w:r>
+        <w:t xml:space="preserve">almost </w:t>
+      </w:r>
+      <w:r>
+        <w:t xml:space="preserve">everybody </w:t>
+      </w:r>
+      <w:r>
+        <w:t xml:space="preserve">has </w:t>
+      </w:r>
+      <w:r>
+        <w:t xml:space="preserve">to </w:t>
+      </w:r>
+      <w:r>
+        <w:t xml:space="preserve">do </w:t>
+      </w:r>
+      <w:r>
+        <w:t xml:space="preserve">it </w:t>
+      </w:r>
+    </w:p>
+    <w:p>
+      <w:r>
+        <w:rPr>
+          <w:b/>
+          <w:color w:val="4224E9"/>
+        </w:rPr>
+        <w:t xml:space="preserve">00:04:10.08          </w:t>
+      </w:r>
+      <w:r>
+        <w:t xml:space="preserve">but </w:t>
+      </w:r>
+    </w:p>
+    <w:p>
+      <w:r>
+        <w:rPr>
+          <w:b/>
+          <w:color w:val="4224E9"/>
+        </w:rPr>
+        <w:t xml:space="preserve">00:04:22.59          </w:t>
+      </w:r>
+      <w:r>
+        <w:rPr>
+          <w:color w:val="FF0000"/>
+        </w:rPr>
+        <w:t xml:space="preserve">and </w:t>
+      </w:r>
+      <w:r>
+        <w:t xml:space="preserve">and </w:t>
+      </w:r>
+      <w:r>
+        <w:rPr>
+          <w:color w:val="FF0000"/>
+        </w:rPr>
+        <w:t xml:space="preserve">and </w:t>
+      </w:r>
+      <w:r>
+        <w:t xml:space="preserve">college </w:t>
+      </w:r>
+      <w:r>
+        <w:t xml:space="preserve">doesn't </w:t>
+      </w:r>
+      <w:r>
+        <w:t xml:space="preserve">really </w:t>
+      </w:r>
+      <w:r>
+        <w:t xml:space="preserve">do </w:t>
+      </w:r>
+      <w:r>
+        <w:t xml:space="preserve">it </w:t>
+      </w:r>
+    </w:p>
+    <w:p>
+      <w:r>
+        <w:rPr>
+          <w:b/>
+          <w:color w:val="4224E9"/>
+        </w:rPr>
+        <w:t xml:space="preserve">00:04:26.00          </w:t>
+      </w:r>
+      <w:r>
+        <w:t xml:space="preserve">yeah </w:t>
+      </w:r>
+      <w:r>
+        <w:t xml:space="preserve">first </w:t>
+      </w:r>
+      <w:r>
+        <w:t xml:space="preserve">of </w:t>
+      </w:r>
+      <w:r>
+        <w:t xml:space="preserve">all </w:t>
+      </w:r>
+      <w:r>
+        <w:t xml:space="preserve">not </w:t>
+      </w:r>
+      <w:r>
+        <w:t xml:space="preserve">everybody </w:t>
+      </w:r>
+      <w:r>
+        <w:t xml:space="preserve">gets </w:t>
+      </w:r>
+      <w:r>
+        <w:t xml:space="preserve">a </w:t>
+      </w:r>
+      <w:r>
+        <w:t xml:space="preserve">chance </w:t>
+      </w:r>
+      <w:r>
+        <w:t xml:space="preserve">to </w:t>
+      </w:r>
+      <w:r>
+        <w:t xml:space="preserve">go </w:t>
+      </w:r>
+      <w:r>
+        <w:t xml:space="preserve">to </w:t>
+      </w:r>
+      <w:r>
+        <w:t xml:space="preserve">college </w:t>
+      </w:r>
+      <w:r>
+        <w:t xml:space="preserve">but </w:t>
+      </w:r>
+      <w:r>
+        <w:t xml:space="preserve">in </w:t>
+      </w:r>
+      <w:r>
+        <w:t xml:space="preserve">college </w:t>
+      </w:r>
+      <w:r>
+        <w:t xml:space="preserve">i </w:t>
+      </w:r>
+      <w:r>
+        <w:t xml:space="preserve">mean </w:t>
+      </w:r>
+      <w:r>
+        <w:t xml:space="preserve">you're </w:t>
+      </w:r>
+      <w:r>
+        <w:t xml:space="preserve">still </w:t>
+      </w:r>
+      <w:r>
+        <w:t xml:space="preserve">among </w:t>
+      </w:r>
+      <w:r>
+        <w:t xml:space="preserve">basically </w:t>
+      </w:r>
+      <w:r>
+        <w:t xml:space="preserve">the </w:t>
+      </w:r>
+      <w:r>
+        <w:t xml:space="preserve">same </w:t>
+      </w:r>
+      <w:r>
+        <w:t xml:space="preserve">class </w:t>
+      </w:r>
+      <w:r>
+        <w:t xml:space="preserve">of </w:t>
+      </w:r>
+      <w:r>
+        <w:t xml:space="preserve">people </w:t>
+      </w:r>
+      <w:r>
+        <w:t xml:space="preserve">that </w:t>
+      </w:r>
+      <w:r>
+        <w:t xml:space="preserve">you've </w:t>
+      </w:r>
+      <w:r>
+        <w:t xml:space="preserve">grown </w:t>
+      </w:r>
+      <w:r>
+        <w:t xml:space="preserve">up </w:t>
+      </w:r>
+      <w:r>
+        <w:t xml:space="preserve">with </w:t>
+      </w:r>
+    </w:p>
+    <w:p>
+      <w:r>
+        <w:rPr>
+          <w:b/>
+          <w:color w:val="4224E9"/>
+        </w:rPr>
+        <w:t xml:space="preserve">00:04:36.28          </w:t>
+      </w:r>
+      <w:r>
+        <w:t xml:space="preserve">so </w:t>
+      </w:r>
+      <w:r>
+        <w:t xml:space="preserve">you </w:t>
+      </w:r>
+      <w:r>
+        <w:t xml:space="preserve">don't </w:t>
+      </w:r>
+      <w:r>
+        <w:t xml:space="preserve">get </w:t>
+      </w:r>
+      <w:r>
+        <w:t xml:space="preserve">to </w:t>
+      </w:r>
+      <w:r>
+        <w:t xml:space="preserve">see </w:t>
+      </w:r>
+      <w:r>
+        <w:t xml:space="preserve">how </w:t>
+      </w:r>
+      <w:r>
+        <w:t xml:space="preserve">the </w:t>
+      </w:r>
+      <w:r>
+        <w:t xml:space="preserve">other </w:t>
+      </w:r>
+      <w:r>
+        <w:t xml:space="preserve">half </w:t>
+      </w:r>
+      <w:r>
+        <w:t xml:space="preserve">lives </w:t>
+      </w:r>
+      <w:r>
+        <w:rPr>
+          <w:color w:val="FF0000"/>
+        </w:rPr>
+        <w:t xml:space="preserve">or </w:t>
+      </w:r>
+      <w:r>
+        <w:t xml:space="preserve">the </w:t>
+      </w:r>
+      <w:r>
+        <w:t xml:space="preserve">other </w:t>
+      </w:r>
+      <w:r>
+        <w:t xml:space="preserve">two </w:t>
+      </w:r>
+      <w:r>
+        <w:t xml:space="preserve">thirds </w:t>
+      </w:r>
+      <w:r>
+        <w:t xml:space="preserve">or </w:t>
+      </w:r>
+      <w:r>
+        <w:t xml:space="preserve">however </w:t>
+      </w:r>
+      <w:r>
+        <w:t xml:space="preserve">many </w:t>
+      </w:r>
+      <w:r>
+        <w:t xml:space="preserve">there </w:t>
+      </w:r>
+      <w:r>
+        <w:t xml:space="preserve">are </w:t>
+      </w:r>
+      <w:r>
+        <w:t xml:space="preserve">now </w:t>
+      </w:r>
+    </w:p>
+    <w:p>
+      <w:r>
+        <w:rPr>
+          <w:b/>
+          <w:color w:val="4224E9"/>
+        </w:rPr>
+        <w:t xml:space="preserve">00:04:42.34          </w:t>
+      </w:r>
+      <w:r>
+        <w:t xml:space="preserve">um </w:t>
+      </w:r>
+    </w:p>
+    <w:p>
+      <w:r>
+        <w:rPr>
+          <w:b/>
+          <w:color w:val="4224E9"/>
+        </w:rPr>
+        <w:t xml:space="preserve">00:04:43.67          </w:t>
+      </w:r>
+      <w:r>
+        <w:t xml:space="preserve">i </w:t>
+      </w:r>
+      <w:r>
+        <w:t xml:space="preserve">am </w:t>
+      </w:r>
+      <w:r>
+        <w:t xml:space="preserve">old </w:t>
+      </w:r>
+      <w:r>
+        <w:t xml:space="preserve">enough </w:t>
+      </w:r>
+      <w:r>
+        <w:t xml:space="preserve">i'm </w:t>
+      </w:r>
+      <w:r>
+        <w:t xml:space="preserve">over </w:t>
+      </w:r>
+      <w:r>
+        <w:t xml:space="preserve">fifty </w:t>
       </w:r>
     </w:p>
     <w:sectPr>

</xml_diff>